<commit_message>
Finished list of works
</commit_message>
<xml_diff>
--- a/KCopy.docx
+++ b/KCopy.docx
@@ -3,128 +3,123 @@
 <w:document xmlns:wpc="http://schemas.microsoft.com/office/word/2010/wordprocessingCanvas" xmlns:mo="http://schemas.microsoft.com/office/mac/office/2008/main" xmlns:mc="http://schemas.openxmlformats.org/markup-compatibility/2006" xmlns:mv="urn:schemas-microsoft-com:mac:vml" xmlns:o="urn:schemas-microsoft-com:office:office" xmlns:r="http://schemas.openxmlformats.org/officeDocument/2006/relationships" xmlns:m="http://schemas.openxmlformats.org/officeDocument/2006/math" xmlns:v="urn:schemas-microsoft-com:vml" xmlns:wp14="http://schemas.microsoft.com/office/word/2010/wordprocessingDrawing" xmlns:wp="http://schemas.openxmlformats.org/drawingml/2006/wordprocessingDrawing" xmlns:w10="urn:schemas-microsoft-com:office:word" xmlns:w="http://schemas.openxmlformats.org/wordprocessingml/2006/main" xmlns:w14="http://schemas.microsoft.com/office/word/2010/wordml" xmlns:wpg="http://schemas.microsoft.com/office/word/2010/wordprocessingGroup" xmlns:wpi="http://schemas.microsoft.com/office/word/2010/wordprocessingInk" xmlns:wne="http://schemas.microsoft.com/office/word/2006/wordml" xmlns:wps="http://schemas.microsoft.com/office/word/2010/wordprocessingShape" mc:Ignorable="w14 wp14">
   <w:body>
     <w:p>
-      <w:r>
-        <w:t>Joshua Zweig</w:t>
-      </w:r>
-    </w:p>
-    <w:p>
-      <w:r>
-        <w:t>Masterpieces of Western Art</w:t>
-      </w:r>
-    </w:p>
-    <w:p>
-      <w:r>
-        <w:t>Final Exhibition Project</w:t>
-      </w:r>
-    </w:p>
-    <w:p/>
-    <w:p>
-      <w:pPr>
-        <w:rPr>
-          <w:b/>
-        </w:rPr>
-      </w:pPr>
-      <w:r>
-        <w:rPr>
-          <w:b/>
-        </w:rPr>
-        <w:t xml:space="preserve">Exhibition on The Creation of Space </w:t>
-      </w:r>
-    </w:p>
-    <w:p>
-      <w:r>
-        <w:rPr>
-          <w:i/>
-        </w:rPr>
-        <w:t>Introductory Wall Text</w:t>
-      </w:r>
-    </w:p>
-    <w:p>
-      <w:pPr>
-        <w:spacing w:line="360" w:lineRule="auto"/>
-      </w:pPr>
-      <w:r>
-        <w:t xml:space="preserve">We define </w:t>
-      </w:r>
-      <w:proofErr w:type="gramStart"/>
-      <w:r>
-        <w:t>ourselves, our species and our planet in terms of two things</w:t>
-      </w:r>
-      <w:proofErr w:type="gramEnd"/>
-      <w:r>
-        <w:t xml:space="preserve">: space and time. The time and space we find ourselves in defines us. It defines what we perceive and in turn how we feel. </w:t>
-      </w:r>
-    </w:p>
-    <w:p>
-      <w:pPr>
-        <w:spacing w:line="360" w:lineRule="auto"/>
-      </w:pPr>
-    </w:p>
-    <w:p>
-      <w:pPr>
-        <w:spacing w:line="360" w:lineRule="auto"/>
-      </w:pPr>
-      <w:r>
-        <w:t>Throughout time, works of art have unanimously and remarkably demonstrated their ability to unconsciously impact on the way we experience and engage with a space. As you experience the exhibit, consider the way you move about and are affected by both the art and the walls themselves. Not only will each work have a unique impact on your space, but they will also impact the space of one and other.</w:t>
-      </w:r>
-    </w:p>
-    <w:p>
-      <w:pPr>
-        <w:spacing w:line="360" w:lineRule="auto"/>
-      </w:pPr>
-    </w:p>
-    <w:p>
-      <w:pPr>
-        <w:spacing w:line="360" w:lineRule="auto"/>
-      </w:pPr>
-      <w:r>
-        <w:t>In addition to the space they create, appreciate the works as a function of time in which they were created, from antiquity to the modern era. Don’t treat time as discrete; rather consider comparisons as a function of the zeitgeist of the times in</w:t>
-      </w:r>
-      <w:r>
-        <w:t xml:space="preserve"> which the works were authored. T</w:t>
-      </w:r>
-      <w:r>
-        <w:t>his exhibit hope</w:t>
-      </w:r>
-      <w:r>
-        <w:t>s to bring to the surface exactly that by way of a journey through many unique periods and ge</w:t>
-      </w:r>
       <w:bookmarkStart w:id="0" w:name="_GoBack"/>
       <w:bookmarkEnd w:id="0"/>
       <w:r>
-        <w:t>nres of art.</w:t>
-      </w:r>
-    </w:p>
-    <w:p/>
-    <w:p/>
-    <w:p/>
-    <w:p/>
-    <w:p/>
-    <w:p/>
-    <w:p/>
-    <w:p/>
-    <w:p/>
-    <w:p/>
-    <w:p/>
-    <w:p/>
-    <w:p/>
-    <w:p/>
-    <w:p/>
-    <w:p/>
-    <w:p/>
-    <w:p/>
-    <w:p/>
-    <w:p/>
-    <w:p>
-      <w:pPr>
-        <w:rPr>
-          <w:b/>
-        </w:rPr>
-      </w:pPr>
-      <w:r>
-        <w:rPr>
-          <w:b/>
-        </w:rPr>
+        <w:t>Joshua Zweig</w:t>
+      </w:r>
+    </w:p>
+    <w:p>
+      <w:r>
+        <w:t>Masterpieces of Western Art</w:t>
+      </w:r>
+    </w:p>
+    <w:p>
+      <w:r>
+        <w:t>Final Exhibition Project</w:t>
+      </w:r>
+    </w:p>
+    <w:p/>
+    <w:p>
+      <w:pPr>
+        <w:rPr>
+          <w:b/>
+        </w:rPr>
+      </w:pPr>
+      <w:r>
+        <w:rPr>
+          <w:b/>
+        </w:rPr>
+        <w:t xml:space="preserve">Exhibition on The Creation of Space </w:t>
+      </w:r>
+    </w:p>
+    <w:p>
+      <w:r>
+        <w:rPr>
+          <w:i/>
+        </w:rPr>
+        <w:t>Introductory Wall Text</w:t>
+      </w:r>
+    </w:p>
+    <w:p>
+      <w:pPr>
+        <w:spacing w:line="360" w:lineRule="auto"/>
+      </w:pPr>
+      <w:r>
+        <w:t xml:space="preserve">We define </w:t>
+      </w:r>
+      <w:proofErr w:type="gramStart"/>
+      <w:r>
+        <w:t>ourselves, our species and our planet in terms of two things</w:t>
+      </w:r>
+      <w:proofErr w:type="gramEnd"/>
+      <w:r>
+        <w:t xml:space="preserve">: space and time. The time and space we find ourselves in defines us. It defines what we perceive and in turn how we feel. </w:t>
+      </w:r>
+    </w:p>
+    <w:p>
+      <w:pPr>
+        <w:spacing w:line="360" w:lineRule="auto"/>
+      </w:pPr>
+    </w:p>
+    <w:p>
+      <w:pPr>
+        <w:spacing w:line="360" w:lineRule="auto"/>
+      </w:pPr>
+      <w:r>
+        <w:t>Throughout time, works of art have unanimously and remarkably demonstrated their ability to unconsciously impact on the way we experience and engage with a space. As you experience the exhibit, consider the way you move about and are affected by both the art and the walls themselves. Not only will each work have a unique impact on your space, but they will also impact the space of one and other.</w:t>
+      </w:r>
+    </w:p>
+    <w:p>
+      <w:pPr>
+        <w:spacing w:line="360" w:lineRule="auto"/>
+      </w:pPr>
+    </w:p>
+    <w:p>
+      <w:pPr>
+        <w:spacing w:line="360" w:lineRule="auto"/>
+      </w:pPr>
+      <w:r>
+        <w:t>In addition to the space they create, appreciate the works as a function of time in which they were created, from antiquity to the modern era. Don’t treat time as discrete; rather consider comparisons as a function of the zeitgeist of the times in</w:t>
+      </w:r>
+      <w:r>
+        <w:t xml:space="preserve"> which the works were authored. T</w:t>
+      </w:r>
+      <w:r>
+        <w:t>his exhibit hope</w:t>
+      </w:r>
+      <w:r>
+        <w:t>s to bring to the surface exactly that by way of a journey through many unique periods and genres of art.</w:t>
+      </w:r>
+    </w:p>
+    <w:p/>
+    <w:p/>
+    <w:p/>
+    <w:p/>
+    <w:p/>
+    <w:p/>
+    <w:p/>
+    <w:p/>
+    <w:p/>
+    <w:p/>
+    <w:p/>
+    <w:p/>
+    <w:p/>
+    <w:p/>
+    <w:p/>
+    <w:p/>
+    <w:p/>
+    <w:p>
+      <w:pPr>
+        <w:rPr>
+          <w:b/>
+        </w:rPr>
+      </w:pPr>
+      <w:r>
+        <w:rPr>
+          <w:b/>
+        </w:rPr>
+        <w:lastRenderedPageBreak/>
         <w:t xml:space="preserve">The First </w:t>
       </w:r>
       <w:r>
@@ -524,6 +519,24 @@
     <w:p/>
     <w:p/>
     <w:p/>
+    <w:p/>
+    <w:p/>
+    <w:p/>
+    <w:p/>
+    <w:p/>
+    <w:p/>
+    <w:p/>
+    <w:p/>
+    <w:p/>
+    <w:p/>
+    <w:p/>
+    <w:p/>
+    <w:p/>
+    <w:p/>
+    <w:p/>
+    <w:p/>
+    <w:p/>
+    <w:p/>
     <w:p>
       <w:pPr>
         <w:rPr>
@@ -579,15 +592,373 @@
     </w:p>
     <w:p>
       <w:pPr>
-        <w:rPr>
-          <w:i/>
-        </w:rPr>
-      </w:pPr>
-    </w:p>
-    <w:p>
-      <w:pPr>
-        <w:rPr>
-          <w:i/>
+        <w:pStyle w:val="ListParagraph"/>
+        <w:numPr>
+          <w:ilvl w:val="0"/>
+          <w:numId w:val="13"/>
+        </w:numPr>
+      </w:pPr>
+      <w:proofErr w:type="spellStart"/>
+      <w:r>
+        <w:rPr>
+          <w:i/>
+        </w:rPr>
+        <w:t>Manet</w:t>
+      </w:r>
+      <w:proofErr w:type="spellEnd"/>
+      <w:r>
+        <w:t>, Claude Monet in His Boat</w:t>
+      </w:r>
+    </w:p>
+    <w:p>
+      <w:pPr>
+        <w:pStyle w:val="ListParagraph"/>
+        <w:numPr>
+          <w:ilvl w:val="0"/>
+          <w:numId w:val="13"/>
+        </w:numPr>
+      </w:pPr>
+      <w:r>
+        <w:rPr>
+          <w:i/>
+        </w:rPr>
+        <w:t xml:space="preserve">Monet, </w:t>
+      </w:r>
+      <w:r>
+        <w:t xml:space="preserve">Terrace at Sainte </w:t>
+      </w:r>
+      <w:proofErr w:type="spellStart"/>
+      <w:r>
+        <w:t>Adresse</w:t>
+      </w:r>
+      <w:proofErr w:type="spellEnd"/>
+      <w:r>
+        <w:t xml:space="preserve"> </w:t>
+      </w:r>
+    </w:p>
+    <w:p>
+      <w:pPr>
+        <w:pStyle w:val="ListParagraph"/>
+        <w:numPr>
+          <w:ilvl w:val="0"/>
+          <w:numId w:val="13"/>
+        </w:numPr>
+      </w:pPr>
+      <w:r>
+        <w:rPr>
+          <w:i/>
+        </w:rPr>
+        <w:t>Monet,</w:t>
+      </w:r>
+      <w:r>
+        <w:t xml:space="preserve"> Boulevard des </w:t>
+      </w:r>
+      <w:proofErr w:type="spellStart"/>
+      <w:r>
+        <w:t>Capucines</w:t>
+      </w:r>
+      <w:proofErr w:type="spellEnd"/>
+      <w:r>
+        <w:t xml:space="preserve"> </w:t>
+      </w:r>
+    </w:p>
+    <w:p>
+      <w:pPr>
+        <w:pStyle w:val="ListParagraph"/>
+        <w:numPr>
+          <w:ilvl w:val="0"/>
+          <w:numId w:val="13"/>
+        </w:numPr>
+      </w:pPr>
+      <w:r>
+        <w:rPr>
+          <w:i/>
+        </w:rPr>
+        <w:t xml:space="preserve">Rembrandt, </w:t>
+      </w:r>
+      <w:r>
+        <w:t xml:space="preserve">The Night Watch: The Militia Company of Captain </w:t>
+      </w:r>
+      <w:proofErr w:type="spellStart"/>
+      <w:r>
+        <w:t>Frans</w:t>
+      </w:r>
+      <w:proofErr w:type="spellEnd"/>
+      <w:r>
+        <w:t xml:space="preserve"> Banning </w:t>
+      </w:r>
+      <w:proofErr w:type="spellStart"/>
+      <w:r>
+        <w:t>Cocq</w:t>
+      </w:r>
+      <w:proofErr w:type="spellEnd"/>
+    </w:p>
+    <w:p>
+      <w:pPr>
+        <w:pStyle w:val="ListParagraph"/>
+        <w:numPr>
+          <w:ilvl w:val="0"/>
+          <w:numId w:val="13"/>
+        </w:numPr>
+      </w:pPr>
+      <w:r>
+        <w:rPr>
+          <w:i/>
+        </w:rPr>
+        <w:t>Bruege</w:t>
+      </w:r>
+      <w:r>
+        <w:rPr>
+          <w:i/>
+        </w:rPr>
+        <w:t xml:space="preserve">l, </w:t>
+      </w:r>
+      <w:r>
+        <w:t xml:space="preserve">Hunters in the Snow </w:t>
+      </w:r>
+    </w:p>
+    <w:p>
+      <w:pPr>
+        <w:rPr>
+          <w:i/>
+        </w:rPr>
+      </w:pPr>
+    </w:p>
+    <w:p>
+      <w:pPr>
+        <w:rPr>
+          <w:b/>
+        </w:rPr>
+      </w:pPr>
+    </w:p>
+    <w:p>
+      <w:pPr>
+        <w:rPr>
+          <w:b/>
+        </w:rPr>
+      </w:pPr>
+    </w:p>
+    <w:p>
+      <w:pPr>
+        <w:rPr>
+          <w:b/>
+        </w:rPr>
+      </w:pPr>
+    </w:p>
+    <w:p>
+      <w:pPr>
+        <w:rPr>
+          <w:b/>
+        </w:rPr>
+      </w:pPr>
+    </w:p>
+    <w:p>
+      <w:pPr>
+        <w:rPr>
+          <w:b/>
+        </w:rPr>
+      </w:pPr>
+    </w:p>
+    <w:p>
+      <w:pPr>
+        <w:rPr>
+          <w:b/>
+        </w:rPr>
+      </w:pPr>
+    </w:p>
+    <w:p>
+      <w:pPr>
+        <w:rPr>
+          <w:b/>
+        </w:rPr>
+      </w:pPr>
+    </w:p>
+    <w:p>
+      <w:pPr>
+        <w:rPr>
+          <w:b/>
+        </w:rPr>
+      </w:pPr>
+    </w:p>
+    <w:p>
+      <w:pPr>
+        <w:rPr>
+          <w:b/>
+        </w:rPr>
+      </w:pPr>
+    </w:p>
+    <w:p>
+      <w:pPr>
+        <w:rPr>
+          <w:b/>
+        </w:rPr>
+      </w:pPr>
+    </w:p>
+    <w:p>
+      <w:pPr>
+        <w:rPr>
+          <w:b/>
+        </w:rPr>
+      </w:pPr>
+    </w:p>
+    <w:p>
+      <w:pPr>
+        <w:rPr>
+          <w:b/>
+        </w:rPr>
+      </w:pPr>
+    </w:p>
+    <w:p>
+      <w:pPr>
+        <w:rPr>
+          <w:b/>
+        </w:rPr>
+      </w:pPr>
+    </w:p>
+    <w:p>
+      <w:pPr>
+        <w:rPr>
+          <w:b/>
+        </w:rPr>
+      </w:pPr>
+    </w:p>
+    <w:p>
+      <w:pPr>
+        <w:rPr>
+          <w:b/>
+        </w:rPr>
+      </w:pPr>
+    </w:p>
+    <w:p>
+      <w:pPr>
+        <w:rPr>
+          <w:b/>
+        </w:rPr>
+      </w:pPr>
+    </w:p>
+    <w:p>
+      <w:pPr>
+        <w:rPr>
+          <w:b/>
+        </w:rPr>
+      </w:pPr>
+    </w:p>
+    <w:p>
+      <w:pPr>
+        <w:rPr>
+          <w:b/>
+        </w:rPr>
+      </w:pPr>
+    </w:p>
+    <w:p>
+      <w:pPr>
+        <w:rPr>
+          <w:b/>
+        </w:rPr>
+      </w:pPr>
+    </w:p>
+    <w:p>
+      <w:pPr>
+        <w:rPr>
+          <w:b/>
+        </w:rPr>
+      </w:pPr>
+    </w:p>
+    <w:p>
+      <w:pPr>
+        <w:rPr>
+          <w:b/>
+        </w:rPr>
+      </w:pPr>
+    </w:p>
+    <w:p>
+      <w:pPr>
+        <w:rPr>
+          <w:b/>
+        </w:rPr>
+      </w:pPr>
+    </w:p>
+    <w:p>
+      <w:pPr>
+        <w:rPr>
+          <w:b/>
+        </w:rPr>
+      </w:pPr>
+    </w:p>
+    <w:p>
+      <w:pPr>
+        <w:rPr>
+          <w:b/>
+        </w:rPr>
+      </w:pPr>
+    </w:p>
+    <w:p>
+      <w:pPr>
+        <w:rPr>
+          <w:b/>
+        </w:rPr>
+      </w:pPr>
+    </w:p>
+    <w:p>
+      <w:pPr>
+        <w:rPr>
+          <w:b/>
+        </w:rPr>
+      </w:pPr>
+    </w:p>
+    <w:p>
+      <w:pPr>
+        <w:rPr>
+          <w:b/>
+        </w:rPr>
+      </w:pPr>
+    </w:p>
+    <w:p>
+      <w:pPr>
+        <w:rPr>
+          <w:b/>
+        </w:rPr>
+      </w:pPr>
+    </w:p>
+    <w:p>
+      <w:pPr>
+        <w:rPr>
+          <w:b/>
+        </w:rPr>
+      </w:pPr>
+    </w:p>
+    <w:p>
+      <w:pPr>
+        <w:rPr>
+          <w:b/>
+        </w:rPr>
+      </w:pPr>
+    </w:p>
+    <w:p>
+      <w:pPr>
+        <w:rPr>
+          <w:b/>
+        </w:rPr>
+      </w:pPr>
+    </w:p>
+    <w:p>
+      <w:pPr>
+        <w:rPr>
+          <w:b/>
+        </w:rPr>
+      </w:pPr>
+    </w:p>
+    <w:p>
+      <w:pPr>
+        <w:rPr>
+          <w:b/>
+        </w:rPr>
+      </w:pPr>
+    </w:p>
+    <w:p>
+      <w:pPr>
+        <w:rPr>
+          <w:b/>
         </w:rPr>
       </w:pPr>
     </w:p>
@@ -858,6 +1229,95 @@
 <file path=word/numbering.xml><?xml version="1.0" encoding="utf-8"?>
 <w:numbering xmlns:wpc="http://schemas.microsoft.com/office/word/2010/wordprocessingCanvas" xmlns:mo="http://schemas.microsoft.com/office/mac/office/2008/main" xmlns:mc="http://schemas.openxmlformats.org/markup-compatibility/2006" xmlns:mv="urn:schemas-microsoft-com:mac:vml" xmlns:o="urn:schemas-microsoft-com:office:office" xmlns:r="http://schemas.openxmlformats.org/officeDocument/2006/relationships" xmlns:m="http://schemas.openxmlformats.org/officeDocument/2006/math" xmlns:v="urn:schemas-microsoft-com:vml" xmlns:wp14="http://schemas.microsoft.com/office/word/2010/wordprocessingDrawing" xmlns:wp="http://schemas.openxmlformats.org/drawingml/2006/wordprocessingDrawing" xmlns:w10="urn:schemas-microsoft-com:office:word" xmlns:w="http://schemas.openxmlformats.org/wordprocessingml/2006/main" xmlns:w14="http://schemas.microsoft.com/office/word/2010/wordml" xmlns:wpg="http://schemas.microsoft.com/office/word/2010/wordprocessingGroup" xmlns:wpi="http://schemas.microsoft.com/office/word/2010/wordprocessingInk" xmlns:wne="http://schemas.microsoft.com/office/word/2006/wordml" xmlns:wps="http://schemas.microsoft.com/office/word/2010/wordprocessingShape" mc:Ignorable="w14 wp14">
   <w:abstractNum w:abstractNumId="0">
+    <w:nsid w:val="075330D7"/>
+    <w:multiLevelType w:val="hybridMultilevel"/>
+    <w:tmpl w:val="7BA4E322"/>
+    <w:lvl w:ilvl="0" w:tplc="3A183396">
+      <w:start w:val="2"/>
+      <w:numFmt w:val="upperLetter"/>
+      <w:lvlText w:val="%1."/>
+      <w:lvlJc w:val="left"/>
+      <w:pPr>
+        <w:ind w:left="780" w:hanging="360"/>
+      </w:pPr>
+      <w:rPr>
+        <w:rFonts w:hint="default"/>
+      </w:rPr>
+    </w:lvl>
+    <w:lvl w:ilvl="1" w:tplc="04090019" w:tentative="1">
+      <w:start w:val="1"/>
+      <w:numFmt w:val="lowerLetter"/>
+      <w:lvlText w:val="%2."/>
+      <w:lvlJc w:val="left"/>
+      <w:pPr>
+        <w:ind w:left="1500" w:hanging="360"/>
+      </w:pPr>
+    </w:lvl>
+    <w:lvl w:ilvl="2" w:tplc="0409001B" w:tentative="1">
+      <w:start w:val="1"/>
+      <w:numFmt w:val="lowerRoman"/>
+      <w:lvlText w:val="%3."/>
+      <w:lvlJc w:val="right"/>
+      <w:pPr>
+        <w:ind w:left="2220" w:hanging="180"/>
+      </w:pPr>
+    </w:lvl>
+    <w:lvl w:ilvl="3" w:tplc="0409000F" w:tentative="1">
+      <w:start w:val="1"/>
+      <w:numFmt w:val="decimal"/>
+      <w:lvlText w:val="%4."/>
+      <w:lvlJc w:val="left"/>
+      <w:pPr>
+        <w:ind w:left="2940" w:hanging="360"/>
+      </w:pPr>
+    </w:lvl>
+    <w:lvl w:ilvl="4" w:tplc="04090019" w:tentative="1">
+      <w:start w:val="1"/>
+      <w:numFmt w:val="lowerLetter"/>
+      <w:lvlText w:val="%5."/>
+      <w:lvlJc w:val="left"/>
+      <w:pPr>
+        <w:ind w:left="3660" w:hanging="360"/>
+      </w:pPr>
+    </w:lvl>
+    <w:lvl w:ilvl="5" w:tplc="0409001B" w:tentative="1">
+      <w:start w:val="1"/>
+      <w:numFmt w:val="lowerRoman"/>
+      <w:lvlText w:val="%6."/>
+      <w:lvlJc w:val="right"/>
+      <w:pPr>
+        <w:ind w:left="4380" w:hanging="180"/>
+      </w:pPr>
+    </w:lvl>
+    <w:lvl w:ilvl="6" w:tplc="0409000F" w:tentative="1">
+      <w:start w:val="1"/>
+      <w:numFmt w:val="decimal"/>
+      <w:lvlText w:val="%7."/>
+      <w:lvlJc w:val="left"/>
+      <w:pPr>
+        <w:ind w:left="5100" w:hanging="360"/>
+      </w:pPr>
+    </w:lvl>
+    <w:lvl w:ilvl="7" w:tplc="04090019" w:tentative="1">
+      <w:start w:val="1"/>
+      <w:numFmt w:val="lowerLetter"/>
+      <w:lvlText w:val="%8."/>
+      <w:lvlJc w:val="left"/>
+      <w:pPr>
+        <w:ind w:left="5820" w:hanging="360"/>
+      </w:pPr>
+    </w:lvl>
+    <w:lvl w:ilvl="8" w:tplc="0409001B" w:tentative="1">
+      <w:start w:val="1"/>
+      <w:numFmt w:val="lowerRoman"/>
+      <w:lvlText w:val="%9."/>
+      <w:lvlJc w:val="right"/>
+      <w:pPr>
+        <w:ind w:left="6540" w:hanging="180"/>
+      </w:pPr>
+    </w:lvl>
+  </w:abstractNum>
+  <w:abstractNum w:abstractNumId="1">
     <w:nsid w:val="0F1C5831"/>
     <w:multiLevelType w:val="hybridMultilevel"/>
     <w:tmpl w:val="2EA6FEA0"/>
@@ -943,7 +1403,7 @@
       </w:pPr>
     </w:lvl>
   </w:abstractNum>
-  <w:abstractNum w:abstractNumId="1">
+  <w:abstractNum w:abstractNumId="2">
     <w:nsid w:val="11EE1C82"/>
     <w:multiLevelType w:val="hybridMultilevel"/>
     <w:tmpl w:val="DDCC6BB4"/>
@@ -1029,7 +1489,96 @@
       </w:pPr>
     </w:lvl>
   </w:abstractNum>
-  <w:abstractNum w:abstractNumId="2">
+  <w:abstractNum w:abstractNumId="3">
+    <w:nsid w:val="16851C23"/>
+    <w:multiLevelType w:val="hybridMultilevel"/>
+    <w:tmpl w:val="584E30DA"/>
+    <w:lvl w:ilvl="0" w:tplc="04090015">
+      <w:start w:val="2"/>
+      <w:numFmt w:val="upperLetter"/>
+      <w:lvlText w:val="%1."/>
+      <w:lvlJc w:val="left"/>
+      <w:pPr>
+        <w:ind w:left="720" w:hanging="360"/>
+      </w:pPr>
+      <w:rPr>
+        <w:rFonts w:hint="default"/>
+      </w:rPr>
+    </w:lvl>
+    <w:lvl w:ilvl="1" w:tplc="04090019" w:tentative="1">
+      <w:start w:val="1"/>
+      <w:numFmt w:val="lowerLetter"/>
+      <w:lvlText w:val="%2."/>
+      <w:lvlJc w:val="left"/>
+      <w:pPr>
+        <w:ind w:left="1440" w:hanging="360"/>
+      </w:pPr>
+    </w:lvl>
+    <w:lvl w:ilvl="2" w:tplc="0409001B" w:tentative="1">
+      <w:start w:val="1"/>
+      <w:numFmt w:val="lowerRoman"/>
+      <w:lvlText w:val="%3."/>
+      <w:lvlJc w:val="right"/>
+      <w:pPr>
+        <w:ind w:left="2160" w:hanging="180"/>
+      </w:pPr>
+    </w:lvl>
+    <w:lvl w:ilvl="3" w:tplc="0409000F" w:tentative="1">
+      <w:start w:val="1"/>
+      <w:numFmt w:val="decimal"/>
+      <w:lvlText w:val="%4."/>
+      <w:lvlJc w:val="left"/>
+      <w:pPr>
+        <w:ind w:left="2880" w:hanging="360"/>
+      </w:pPr>
+    </w:lvl>
+    <w:lvl w:ilvl="4" w:tplc="04090019" w:tentative="1">
+      <w:start w:val="1"/>
+      <w:numFmt w:val="lowerLetter"/>
+      <w:lvlText w:val="%5."/>
+      <w:lvlJc w:val="left"/>
+      <w:pPr>
+        <w:ind w:left="3600" w:hanging="360"/>
+      </w:pPr>
+    </w:lvl>
+    <w:lvl w:ilvl="5" w:tplc="0409001B" w:tentative="1">
+      <w:start w:val="1"/>
+      <w:numFmt w:val="lowerRoman"/>
+      <w:lvlText w:val="%6."/>
+      <w:lvlJc w:val="right"/>
+      <w:pPr>
+        <w:ind w:left="4320" w:hanging="180"/>
+      </w:pPr>
+    </w:lvl>
+    <w:lvl w:ilvl="6" w:tplc="0409000F" w:tentative="1">
+      <w:start w:val="1"/>
+      <w:numFmt w:val="decimal"/>
+      <w:lvlText w:val="%7."/>
+      <w:lvlJc w:val="left"/>
+      <w:pPr>
+        <w:ind w:left="5040" w:hanging="360"/>
+      </w:pPr>
+    </w:lvl>
+    <w:lvl w:ilvl="7" w:tplc="04090019" w:tentative="1">
+      <w:start w:val="1"/>
+      <w:numFmt w:val="lowerLetter"/>
+      <w:lvlText w:val="%8."/>
+      <w:lvlJc w:val="left"/>
+      <w:pPr>
+        <w:ind w:left="5760" w:hanging="360"/>
+      </w:pPr>
+    </w:lvl>
+    <w:lvl w:ilvl="8" w:tplc="0409001B" w:tentative="1">
+      <w:start w:val="1"/>
+      <w:numFmt w:val="lowerRoman"/>
+      <w:lvlText w:val="%9."/>
+      <w:lvlJc w:val="right"/>
+      <w:pPr>
+        <w:ind w:left="6480" w:hanging="180"/>
+      </w:pPr>
+    </w:lvl>
+  </w:abstractNum>
+  <w:abstractNum w:abstractNumId="4">
     <w:nsid w:val="1F037A72"/>
     <w:multiLevelType w:val="hybridMultilevel"/>
     <w:tmpl w:val="94002C88"/>
@@ -1115,7 +1664,7 @@
       </w:pPr>
     </w:lvl>
   </w:abstractNum>
-  <w:abstractNum w:abstractNumId="3">
+  <w:abstractNum w:abstractNumId="5">
     <w:nsid w:val="270A65C3"/>
     <w:multiLevelType w:val="hybridMultilevel"/>
     <w:tmpl w:val="51F20CAE"/>
@@ -1201,7 +1750,7 @@
       </w:pPr>
     </w:lvl>
   </w:abstractNum>
-  <w:abstractNum w:abstractNumId="4">
+  <w:abstractNum w:abstractNumId="6">
     <w:nsid w:val="40D2760A"/>
     <w:multiLevelType w:val="hybridMultilevel"/>
     <w:tmpl w:val="7020F476"/>
@@ -1287,7 +1836,355 @@
       </w:pPr>
     </w:lvl>
   </w:abstractNum>
-  <w:abstractNum w:abstractNumId="5">
+  <w:abstractNum w:abstractNumId="7">
+    <w:nsid w:val="46C236A3"/>
+    <w:multiLevelType w:val="hybridMultilevel"/>
+    <w:tmpl w:val="75BC4F10"/>
+    <w:lvl w:ilvl="0" w:tplc="0409000F">
+      <w:start w:val="1"/>
+      <w:numFmt w:val="decimal"/>
+      <w:lvlText w:val="%1."/>
+      <w:lvlJc w:val="left"/>
+      <w:pPr>
+        <w:ind w:left="1440" w:hanging="360"/>
+      </w:pPr>
+    </w:lvl>
+    <w:lvl w:ilvl="1" w:tplc="04090019" w:tentative="1">
+      <w:start w:val="1"/>
+      <w:numFmt w:val="lowerLetter"/>
+      <w:lvlText w:val="%2."/>
+      <w:lvlJc w:val="left"/>
+      <w:pPr>
+        <w:ind w:left="2160" w:hanging="360"/>
+      </w:pPr>
+    </w:lvl>
+    <w:lvl w:ilvl="2" w:tplc="0409001B" w:tentative="1">
+      <w:start w:val="1"/>
+      <w:numFmt w:val="lowerRoman"/>
+      <w:lvlText w:val="%3."/>
+      <w:lvlJc w:val="right"/>
+      <w:pPr>
+        <w:ind w:left="2880" w:hanging="180"/>
+      </w:pPr>
+    </w:lvl>
+    <w:lvl w:ilvl="3" w:tplc="0409000F" w:tentative="1">
+      <w:start w:val="1"/>
+      <w:numFmt w:val="decimal"/>
+      <w:lvlText w:val="%4."/>
+      <w:lvlJc w:val="left"/>
+      <w:pPr>
+        <w:ind w:left="3600" w:hanging="360"/>
+      </w:pPr>
+    </w:lvl>
+    <w:lvl w:ilvl="4" w:tplc="04090019" w:tentative="1">
+      <w:start w:val="1"/>
+      <w:numFmt w:val="lowerLetter"/>
+      <w:lvlText w:val="%5."/>
+      <w:lvlJc w:val="left"/>
+      <w:pPr>
+        <w:ind w:left="4320" w:hanging="360"/>
+      </w:pPr>
+    </w:lvl>
+    <w:lvl w:ilvl="5" w:tplc="0409001B" w:tentative="1">
+      <w:start w:val="1"/>
+      <w:numFmt w:val="lowerRoman"/>
+      <w:lvlText w:val="%6."/>
+      <w:lvlJc w:val="right"/>
+      <w:pPr>
+        <w:ind w:left="5040" w:hanging="180"/>
+      </w:pPr>
+    </w:lvl>
+    <w:lvl w:ilvl="6" w:tplc="0409000F" w:tentative="1">
+      <w:start w:val="1"/>
+      <w:numFmt w:val="decimal"/>
+      <w:lvlText w:val="%7."/>
+      <w:lvlJc w:val="left"/>
+      <w:pPr>
+        <w:ind w:left="5760" w:hanging="360"/>
+      </w:pPr>
+    </w:lvl>
+    <w:lvl w:ilvl="7" w:tplc="04090019" w:tentative="1">
+      <w:start w:val="1"/>
+      <w:numFmt w:val="lowerLetter"/>
+      <w:lvlText w:val="%8."/>
+      <w:lvlJc w:val="left"/>
+      <w:pPr>
+        <w:ind w:left="6480" w:hanging="360"/>
+      </w:pPr>
+    </w:lvl>
+    <w:lvl w:ilvl="8" w:tplc="0409001B" w:tentative="1">
+      <w:start w:val="1"/>
+      <w:numFmt w:val="lowerRoman"/>
+      <w:lvlText w:val="%9."/>
+      <w:lvlJc w:val="right"/>
+      <w:pPr>
+        <w:ind w:left="7200" w:hanging="180"/>
+      </w:pPr>
+    </w:lvl>
+  </w:abstractNum>
+  <w:abstractNum w:abstractNumId="8">
+    <w:nsid w:val="4722329A"/>
+    <w:multiLevelType w:val="hybridMultilevel"/>
+    <w:tmpl w:val="F1E6A9E0"/>
+    <w:lvl w:ilvl="0" w:tplc="04090015">
+      <w:start w:val="1"/>
+      <w:numFmt w:val="upperLetter"/>
+      <w:lvlText w:val="%1."/>
+      <w:lvlJc w:val="left"/>
+      <w:pPr>
+        <w:ind w:left="720" w:hanging="360"/>
+      </w:pPr>
+    </w:lvl>
+    <w:lvl w:ilvl="1" w:tplc="04090019" w:tentative="1">
+      <w:start w:val="1"/>
+      <w:numFmt w:val="lowerLetter"/>
+      <w:lvlText w:val="%2."/>
+      <w:lvlJc w:val="left"/>
+      <w:pPr>
+        <w:ind w:left="1440" w:hanging="360"/>
+      </w:pPr>
+    </w:lvl>
+    <w:lvl w:ilvl="2" w:tplc="0409001B" w:tentative="1">
+      <w:start w:val="1"/>
+      <w:numFmt w:val="lowerRoman"/>
+      <w:lvlText w:val="%3."/>
+      <w:lvlJc w:val="right"/>
+      <w:pPr>
+        <w:ind w:left="2160" w:hanging="180"/>
+      </w:pPr>
+    </w:lvl>
+    <w:lvl w:ilvl="3" w:tplc="0409000F" w:tentative="1">
+      <w:start w:val="1"/>
+      <w:numFmt w:val="decimal"/>
+      <w:lvlText w:val="%4."/>
+      <w:lvlJc w:val="left"/>
+      <w:pPr>
+        <w:ind w:left="2880" w:hanging="360"/>
+      </w:pPr>
+    </w:lvl>
+    <w:lvl w:ilvl="4" w:tplc="04090019" w:tentative="1">
+      <w:start w:val="1"/>
+      <w:numFmt w:val="lowerLetter"/>
+      <w:lvlText w:val="%5."/>
+      <w:lvlJc w:val="left"/>
+      <w:pPr>
+        <w:ind w:left="3600" w:hanging="360"/>
+      </w:pPr>
+    </w:lvl>
+    <w:lvl w:ilvl="5" w:tplc="0409001B" w:tentative="1">
+      <w:start w:val="1"/>
+      <w:numFmt w:val="lowerRoman"/>
+      <w:lvlText w:val="%6."/>
+      <w:lvlJc w:val="right"/>
+      <w:pPr>
+        <w:ind w:left="4320" w:hanging="180"/>
+      </w:pPr>
+    </w:lvl>
+    <w:lvl w:ilvl="6" w:tplc="0409000F" w:tentative="1">
+      <w:start w:val="1"/>
+      <w:numFmt w:val="decimal"/>
+      <w:lvlText w:val="%7."/>
+      <w:lvlJc w:val="left"/>
+      <w:pPr>
+        <w:ind w:left="5040" w:hanging="360"/>
+      </w:pPr>
+    </w:lvl>
+    <w:lvl w:ilvl="7" w:tplc="04090019" w:tentative="1">
+      <w:start w:val="1"/>
+      <w:numFmt w:val="lowerLetter"/>
+      <w:lvlText w:val="%8."/>
+      <w:lvlJc w:val="left"/>
+      <w:pPr>
+        <w:ind w:left="5760" w:hanging="360"/>
+      </w:pPr>
+    </w:lvl>
+    <w:lvl w:ilvl="8" w:tplc="0409001B" w:tentative="1">
+      <w:start w:val="1"/>
+      <w:numFmt w:val="lowerRoman"/>
+      <w:lvlText w:val="%9."/>
+      <w:lvlJc w:val="right"/>
+      <w:pPr>
+        <w:ind w:left="6480" w:hanging="180"/>
+      </w:pPr>
+    </w:lvl>
+  </w:abstractNum>
+  <w:abstractNum w:abstractNumId="9">
+    <w:nsid w:val="493A749D"/>
+    <w:multiLevelType w:val="hybridMultilevel"/>
+    <w:tmpl w:val="6776957C"/>
+    <w:lvl w:ilvl="0" w:tplc="ED1CDFCE">
+      <w:start w:val="2"/>
+      <w:numFmt w:val="upperLetter"/>
+      <w:lvlText w:val="%1."/>
+      <w:lvlJc w:val="left"/>
+      <w:pPr>
+        <w:ind w:left="720" w:hanging="360"/>
+      </w:pPr>
+      <w:rPr>
+        <w:rFonts w:hint="default"/>
+        <w:i/>
+      </w:rPr>
+    </w:lvl>
+    <w:lvl w:ilvl="1" w:tplc="04090019" w:tentative="1">
+      <w:start w:val="1"/>
+      <w:numFmt w:val="lowerLetter"/>
+      <w:lvlText w:val="%2."/>
+      <w:lvlJc w:val="left"/>
+      <w:pPr>
+        <w:ind w:left="1440" w:hanging="360"/>
+      </w:pPr>
+    </w:lvl>
+    <w:lvl w:ilvl="2" w:tplc="0409001B" w:tentative="1">
+      <w:start w:val="1"/>
+      <w:numFmt w:val="lowerRoman"/>
+      <w:lvlText w:val="%3."/>
+      <w:lvlJc w:val="right"/>
+      <w:pPr>
+        <w:ind w:left="2160" w:hanging="180"/>
+      </w:pPr>
+    </w:lvl>
+    <w:lvl w:ilvl="3" w:tplc="0409000F" w:tentative="1">
+      <w:start w:val="1"/>
+      <w:numFmt w:val="decimal"/>
+      <w:lvlText w:val="%4."/>
+      <w:lvlJc w:val="left"/>
+      <w:pPr>
+        <w:ind w:left="2880" w:hanging="360"/>
+      </w:pPr>
+    </w:lvl>
+    <w:lvl w:ilvl="4" w:tplc="04090019" w:tentative="1">
+      <w:start w:val="1"/>
+      <w:numFmt w:val="lowerLetter"/>
+      <w:lvlText w:val="%5."/>
+      <w:lvlJc w:val="left"/>
+      <w:pPr>
+        <w:ind w:left="3600" w:hanging="360"/>
+      </w:pPr>
+    </w:lvl>
+    <w:lvl w:ilvl="5" w:tplc="0409001B" w:tentative="1">
+      <w:start w:val="1"/>
+      <w:numFmt w:val="lowerRoman"/>
+      <w:lvlText w:val="%6."/>
+      <w:lvlJc w:val="right"/>
+      <w:pPr>
+        <w:ind w:left="4320" w:hanging="180"/>
+      </w:pPr>
+    </w:lvl>
+    <w:lvl w:ilvl="6" w:tplc="0409000F" w:tentative="1">
+      <w:start w:val="1"/>
+      <w:numFmt w:val="decimal"/>
+      <w:lvlText w:val="%7."/>
+      <w:lvlJc w:val="left"/>
+      <w:pPr>
+        <w:ind w:left="5040" w:hanging="360"/>
+      </w:pPr>
+    </w:lvl>
+    <w:lvl w:ilvl="7" w:tplc="04090019" w:tentative="1">
+      <w:start w:val="1"/>
+      <w:numFmt w:val="lowerLetter"/>
+      <w:lvlText w:val="%8."/>
+      <w:lvlJc w:val="left"/>
+      <w:pPr>
+        <w:ind w:left="5760" w:hanging="360"/>
+      </w:pPr>
+    </w:lvl>
+    <w:lvl w:ilvl="8" w:tplc="0409001B" w:tentative="1">
+      <w:start w:val="1"/>
+      <w:numFmt w:val="lowerRoman"/>
+      <w:lvlText w:val="%9."/>
+      <w:lvlJc w:val="right"/>
+      <w:pPr>
+        <w:ind w:left="6480" w:hanging="180"/>
+      </w:pPr>
+    </w:lvl>
+  </w:abstractNum>
+  <w:abstractNum w:abstractNumId="10">
+    <w:nsid w:val="50050A99"/>
+    <w:multiLevelType w:val="hybridMultilevel"/>
+    <w:tmpl w:val="98DA7F84"/>
+    <w:lvl w:ilvl="0" w:tplc="0409000F">
+      <w:start w:val="1"/>
+      <w:numFmt w:val="decimal"/>
+      <w:lvlText w:val="%1."/>
+      <w:lvlJc w:val="left"/>
+      <w:pPr>
+        <w:ind w:left="720" w:hanging="360"/>
+      </w:pPr>
+    </w:lvl>
+    <w:lvl w:ilvl="1" w:tplc="04090019" w:tentative="1">
+      <w:start w:val="1"/>
+      <w:numFmt w:val="lowerLetter"/>
+      <w:lvlText w:val="%2."/>
+      <w:lvlJc w:val="left"/>
+      <w:pPr>
+        <w:ind w:left="1440" w:hanging="360"/>
+      </w:pPr>
+    </w:lvl>
+    <w:lvl w:ilvl="2" w:tplc="0409001B" w:tentative="1">
+      <w:start w:val="1"/>
+      <w:numFmt w:val="lowerRoman"/>
+      <w:lvlText w:val="%3."/>
+      <w:lvlJc w:val="right"/>
+      <w:pPr>
+        <w:ind w:left="2160" w:hanging="180"/>
+      </w:pPr>
+    </w:lvl>
+    <w:lvl w:ilvl="3" w:tplc="0409000F" w:tentative="1">
+      <w:start w:val="1"/>
+      <w:numFmt w:val="decimal"/>
+      <w:lvlText w:val="%4."/>
+      <w:lvlJc w:val="left"/>
+      <w:pPr>
+        <w:ind w:left="2880" w:hanging="360"/>
+      </w:pPr>
+    </w:lvl>
+    <w:lvl w:ilvl="4" w:tplc="04090019" w:tentative="1">
+      <w:start w:val="1"/>
+      <w:numFmt w:val="lowerLetter"/>
+      <w:lvlText w:val="%5."/>
+      <w:lvlJc w:val="left"/>
+      <w:pPr>
+        <w:ind w:left="3600" w:hanging="360"/>
+      </w:pPr>
+    </w:lvl>
+    <w:lvl w:ilvl="5" w:tplc="0409001B" w:tentative="1">
+      <w:start w:val="1"/>
+      <w:numFmt w:val="lowerRoman"/>
+      <w:lvlText w:val="%6."/>
+      <w:lvlJc w:val="right"/>
+      <w:pPr>
+        <w:ind w:left="4320" w:hanging="180"/>
+      </w:pPr>
+    </w:lvl>
+    <w:lvl w:ilvl="6" w:tplc="0409000F" w:tentative="1">
+      <w:start w:val="1"/>
+      <w:numFmt w:val="decimal"/>
+      <w:lvlText w:val="%7."/>
+      <w:lvlJc w:val="left"/>
+      <w:pPr>
+        <w:ind w:left="5040" w:hanging="360"/>
+      </w:pPr>
+    </w:lvl>
+    <w:lvl w:ilvl="7" w:tplc="04090019" w:tentative="1">
+      <w:start w:val="1"/>
+      <w:numFmt w:val="lowerLetter"/>
+      <w:lvlText w:val="%8."/>
+      <w:lvlJc w:val="left"/>
+      <w:pPr>
+        <w:ind w:left="5760" w:hanging="360"/>
+      </w:pPr>
+    </w:lvl>
+    <w:lvl w:ilvl="8" w:tplc="0409001B" w:tentative="1">
+      <w:start w:val="1"/>
+      <w:numFmt w:val="lowerRoman"/>
+      <w:lvlText w:val="%9."/>
+      <w:lvlJc w:val="right"/>
+      <w:pPr>
+        <w:ind w:left="6480" w:hanging="180"/>
+      </w:pPr>
+    </w:lvl>
+  </w:abstractNum>
+  <w:abstractNum w:abstractNumId="11">
     <w:nsid w:val="60EF6996"/>
     <w:multiLevelType w:val="hybridMultilevel"/>
     <w:tmpl w:val="E348DDF0"/>
@@ -1373,7 +2270,7 @@
       </w:pPr>
     </w:lvl>
   </w:abstractNum>
-  <w:abstractNum w:abstractNumId="6">
+  <w:abstractNum w:abstractNumId="12">
     <w:nsid w:val="6AB86DD4"/>
     <w:multiLevelType w:val="hybridMultilevel"/>
     <w:tmpl w:val="4162ACD6"/>
@@ -1460,25 +2357,43 @@
     </w:lvl>
   </w:abstractNum>
   <w:num w:numId="1">
+    <w:abstractNumId w:val="5"/>
+  </w:num>
+  <w:num w:numId="2">
+    <w:abstractNumId w:val="1"/>
+  </w:num>
+  <w:num w:numId="3">
+    <w:abstractNumId w:val="11"/>
+  </w:num>
+  <w:num w:numId="4">
+    <w:abstractNumId w:val="12"/>
+  </w:num>
+  <w:num w:numId="5">
+    <w:abstractNumId w:val="4"/>
+  </w:num>
+  <w:num w:numId="6">
+    <w:abstractNumId w:val="6"/>
+  </w:num>
+  <w:num w:numId="7">
+    <w:abstractNumId w:val="2"/>
+  </w:num>
+  <w:num w:numId="8">
+    <w:abstractNumId w:val="0"/>
+  </w:num>
+  <w:num w:numId="9">
+    <w:abstractNumId w:val="9"/>
+  </w:num>
+  <w:num w:numId="10">
     <w:abstractNumId w:val="3"/>
   </w:num>
-  <w:num w:numId="2">
-    <w:abstractNumId w:val="0"/>
+  <w:num w:numId="11">
+    <w:abstractNumId w:val="8"/>
   </w:num>
-  <w:num w:numId="3">
-    <w:abstractNumId w:val="5"/>
+  <w:num w:numId="12">
+    <w:abstractNumId w:val="7"/>
   </w:num>
-  <w:num w:numId="4">
-    <w:abstractNumId w:val="6"/>
-  </w:num>
-  <w:num w:numId="5">
-    <w:abstractNumId w:val="2"/>
-  </w:num>
-  <w:num w:numId="6">
-    <w:abstractNumId w:val="4"/>
-  </w:num>
-  <w:num w:numId="7">
-    <w:abstractNumId w:val="1"/>
+  <w:num w:numId="13">
+    <w:abstractNumId w:val="10"/>
   </w:num>
 </w:numbering>
 </file>

</xml_diff>